<commit_message>
Remove missing_overview.csv data file
</commit_message>
<xml_diff>
--- a/questions.docx
+++ b/questions.docx
@@ -1882,6 +1882,26 @@
 </file>
 
 <file path=customXml/item1.xml><?xml version="1.0" encoding="utf-8"?>
+<p:properties xmlns:p="http://schemas.microsoft.com/office/2006/metadata/properties" xmlns:xsi="http://www.w3.org/2001/XMLSchema-instance" xmlns:pc="http://schemas.microsoft.com/office/infopath/2007/PartnerControls">
+  <documentManagement>
+    <lcf76f155ced4ddcb4097134ff3c332f xmlns="75d4e754-8c47-40fe-831c-de2eaa4ee6ba">
+      <Terms xmlns="http://schemas.microsoft.com/office/infopath/2007/PartnerControls"/>
+    </lcf76f155ced4ddcb4097134ff3c332f>
+    <TaxCatchAll xmlns="2eb1bfc0-238c-4800-9a04-d400fefe3899" xsi:nil="true"/>
+  </documentManagement>
+</p:properties>
+</file>
+
+<file path=customXml/item2.xml><?xml version="1.0" encoding="utf-8"?>
+<?mso-contentType ?>
+<FormTemplates xmlns="http://schemas.microsoft.com/sharepoint/v3/contenttype/forms">
+  <Display>DocumentLibraryForm</Display>
+  <Edit>DocumentLibraryForm</Edit>
+  <New>DocumentLibraryForm</New>
+</FormTemplates>
+</file>
+
+<file path=customXml/item3.xml><?xml version="1.0" encoding="utf-8"?>
 <ct:contentTypeSchema xmlns:ct="http://schemas.microsoft.com/office/2006/metadata/contentType" xmlns:ma="http://schemas.microsoft.com/office/2006/metadata/properties/metaAttributes" ct:_="" ma:_="" ma:contentTypeName="Document" ma:contentTypeID="0x0101000059A16874D5084098855780236905AE" ma:contentTypeVersion="18" ma:contentTypeDescription="Create a new document." ma:contentTypeScope="" ma:versionID="0694c11bcb1b2c58fa3241e9154b2796">
   <xsd:schema xmlns:xsd="http://www.w3.org/2001/XMLSchema" xmlns:xs="http://www.w3.org/2001/XMLSchema" xmlns:p="http://schemas.microsoft.com/office/2006/metadata/properties" xmlns:ns2="75d4e754-8c47-40fe-831c-de2eaa4ee6ba" xmlns:ns3="2eb1bfc0-238c-4800-9a04-d400fefe3899" targetNamespace="http://schemas.microsoft.com/office/2006/metadata/properties" ma:root="true" ma:fieldsID="c0ba0c3a902e46edcca02eb9342b8113" ns2:_="" ns3:_="">
     <xsd:import namespace="75d4e754-8c47-40fe-831c-de2eaa4ee6ba"/>
@@ -2136,27 +2156,26 @@
 </ct:contentTypeSchema>
 </file>
 
-<file path=customXml/item2.xml><?xml version="1.0" encoding="utf-8"?>
-<?mso-contentType ?>
-<FormTemplates xmlns="http://schemas.microsoft.com/sharepoint/v3/contenttype/forms">
-  <Display>DocumentLibraryForm</Display>
-  <Edit>DocumentLibraryForm</Edit>
-  <New>DocumentLibraryForm</New>
-</FormTemplates>
+<file path=customXml/itemProps1.xml><?xml version="1.0" encoding="utf-8"?>
+<ds:datastoreItem xmlns:ds="http://schemas.openxmlformats.org/officeDocument/2006/customXml" ds:itemID="{1049C7C8-4BF3-4298-B286-0CAF34530C7B}">
+  <ds:schemaRefs>
+    <ds:schemaRef ds:uri="http://schemas.microsoft.com/office/2006/metadata/properties"/>
+    <ds:schemaRef ds:uri="http://schemas.microsoft.com/office/infopath/2007/PartnerControls"/>
+    <ds:schemaRef ds:uri="75d4e754-8c47-40fe-831c-de2eaa4ee6ba"/>
+    <ds:schemaRef ds:uri="2eb1bfc0-238c-4800-9a04-d400fefe3899"/>
+  </ds:schemaRefs>
+</ds:datastoreItem>
 </file>
 
-<file path=customXml/item3.xml><?xml version="1.0" encoding="utf-8"?>
-<p:properties xmlns:p="http://schemas.microsoft.com/office/2006/metadata/properties" xmlns:xsi="http://www.w3.org/2001/XMLSchema-instance" xmlns:pc="http://schemas.microsoft.com/office/infopath/2007/PartnerControls">
-  <documentManagement>
-    <lcf76f155ced4ddcb4097134ff3c332f xmlns="75d4e754-8c47-40fe-831c-de2eaa4ee6ba">
-      <Terms xmlns="http://schemas.microsoft.com/office/infopath/2007/PartnerControls"/>
-    </lcf76f155ced4ddcb4097134ff3c332f>
-    <TaxCatchAll xmlns="2eb1bfc0-238c-4800-9a04-d400fefe3899" xsi:nil="true"/>
-  </documentManagement>
-</p:properties>
+<file path=customXml/itemProps2.xml><?xml version="1.0" encoding="utf-8"?>
+<ds:datastoreItem xmlns:ds="http://schemas.openxmlformats.org/officeDocument/2006/customXml" ds:itemID="{514BA8D0-EEB6-4ED5-A2A9-0C5EB454DC25}">
+  <ds:schemaRefs>
+    <ds:schemaRef ds:uri="http://schemas.microsoft.com/sharepoint/v3/contenttype/forms"/>
+  </ds:schemaRefs>
+</ds:datastoreItem>
 </file>
 
-<file path=customXml/itemProps1.xml><?xml version="1.0" encoding="utf-8"?>
+<file path=customXml/itemProps3.xml><?xml version="1.0" encoding="utf-8"?>
 <ds:datastoreItem xmlns:ds="http://schemas.openxmlformats.org/officeDocument/2006/customXml" ds:itemID="{CDC9355A-A706-4F5A-A1AA-224FBA07FE1D}">
   <ds:schemaRefs>
     <ds:schemaRef ds:uri="http://schemas.microsoft.com/office/2006/metadata/contentType"/>
@@ -2173,23 +2192,4 @@
     <ds:schemaRef ds:uri="http://schemas.microsoft.com/internal/obd"/>
   </ds:schemaRefs>
 </ds:datastoreItem>
-</file>
-
-<file path=customXml/itemProps2.xml><?xml version="1.0" encoding="utf-8"?>
-<ds:datastoreItem xmlns:ds="http://schemas.openxmlformats.org/officeDocument/2006/customXml" ds:itemID="{514BA8D0-EEB6-4ED5-A2A9-0C5EB454DC25}">
-  <ds:schemaRefs>
-    <ds:schemaRef ds:uri="http://schemas.microsoft.com/sharepoint/v3/contenttype/forms"/>
-  </ds:schemaRefs>
-</ds:datastoreItem>
-</file>
-
-<file path=customXml/itemProps3.xml><?xml version="1.0" encoding="utf-8"?>
-<ds:datastoreItem xmlns:ds="http://schemas.openxmlformats.org/officeDocument/2006/customXml" ds:itemID="{1049C7C8-4BF3-4298-B286-0CAF34530C7B}">
-  <ds:schemaRefs>
-    <ds:schemaRef ds:uri="http://schemas.microsoft.com/office/2006/metadata/properties"/>
-    <ds:schemaRef ds:uri="http://schemas.microsoft.com/office/infopath/2007/PartnerControls"/>
-    <ds:schemaRef ds:uri="75d4e754-8c47-40fe-831c-de2eaa4ee6ba"/>
-    <ds:schemaRef ds:uri="2eb1bfc0-238c-4800-9a04-d400fefe3899"/>
-  </ds:schemaRefs>
-</ds:datastoreItem>
 </file>
</xml_diff>